<commit_message>
Ongoing debugging and preperation for github deployment
</commit_message>
<xml_diff>
--- a/Resources/USER_MANUAL.docx
+++ b/Resources/USER_MANUAL.docx
@@ -141,35 +141,29 @@
           <w:sz w:val="28"/>
           <w:szCs w:val="28"/>
         </w:rPr>
-        <w:t>1</w:t>
+        <w:t>0.</w:t>
       </w:r>
       <w:r>
         <w:rPr>
           <w:sz w:val="28"/>
           <w:szCs w:val="28"/>
         </w:rPr>
-        <w:t>.0.0</w:t>
-      </w:r>
-    </w:p>
-    <w:p>
-      <w:pPr>
-        <w:spacing w:after="0"/>
-        <w:jc w:val="center"/>
+        <w:t>0</w:t>
+      </w:r>
+      <w:r>
         <w:rPr>
           <w:sz w:val="28"/>
           <w:szCs w:val="28"/>
         </w:rPr>
-      </w:pPr>
-    </w:p>
-    <w:p>
-      <w:pPr>
-        <w:spacing w:after="0"/>
-        <w:jc w:val="center"/>
+        <w:t>.</w:t>
+      </w:r>
+      <w:r>
         <w:rPr>
           <w:sz w:val="28"/>
           <w:szCs w:val="28"/>
         </w:rPr>
-      </w:pPr>
+        <w:t>1</w:t>
+      </w:r>
     </w:p>
     <w:p>
       <w:pPr>
@@ -183,6 +177,26 @@
     </w:p>
     <w:p>
       <w:pPr>
+        <w:spacing w:after="0"/>
+        <w:jc w:val="center"/>
+        <w:rPr>
+          <w:sz w:val="28"/>
+          <w:szCs w:val="28"/>
+        </w:rPr>
+      </w:pPr>
+    </w:p>
+    <w:p>
+      <w:pPr>
+        <w:spacing w:after="0"/>
+        <w:jc w:val="center"/>
+        <w:rPr>
+          <w:sz w:val="28"/>
+          <w:szCs w:val="28"/>
+        </w:rPr>
+      </w:pPr>
+    </w:p>
+    <w:p>
+      <w:pPr>
         <w:pStyle w:val="Title"/>
         <w:jc w:val="center"/>
         <w:rPr>
@@ -203,26 +217,26 @@
         <w:spacing w:after="0"/>
         <w:jc w:val="center"/>
         <w:rPr>
+          <w:color w:val="FF0000"/>
           <w:sz w:val="28"/>
           <w:szCs w:val="28"/>
         </w:rPr>
       </w:pPr>
-    </w:p>
-    <w:p>
-      <w:pPr>
-        <w:spacing w:after="0"/>
-        <w:jc w:val="center"/>
-        <w:rPr>
+      <w:r>
+        <w:rPr>
+          <w:color w:val="FF0000"/>
           <w:sz w:val="28"/>
           <w:szCs w:val="28"/>
         </w:rPr>
-      </w:pPr>
+        <w:t xml:space="preserve">Current User Manual has not been updated to 100% reflect the current program visually and functionally. It is still written for the first iteration of the software. </w:t>
+      </w:r>
     </w:p>
     <w:p>
       <w:pPr>
         <w:spacing w:after="0"/>
         <w:jc w:val="center"/>
         <w:rPr>
+          <w:color w:val="FF0000"/>
           <w:sz w:val="28"/>
           <w:szCs w:val="28"/>
         </w:rPr>
@@ -233,20 +247,19 @@
         <w:spacing w:after="0"/>
         <w:jc w:val="center"/>
         <w:rPr>
+          <w:color w:val="FF0000"/>
           <w:sz w:val="28"/>
           <w:szCs w:val="28"/>
         </w:rPr>
       </w:pPr>
-    </w:p>
-    <w:p>
-      <w:pPr>
-        <w:spacing w:after="0"/>
-        <w:jc w:val="center"/>
-        <w:rPr>
+      <w:r>
+        <w:rPr>
+          <w:color w:val="FF0000"/>
           <w:sz w:val="28"/>
           <w:szCs w:val="28"/>
         </w:rPr>
-      </w:pPr>
+        <w:t>Some minor updates have been made since.</w:t>
+      </w:r>
     </w:p>
     <w:p>
       <w:pPr>
@@ -277,27 +290,36 @@
           <w:szCs w:val="28"/>
         </w:rPr>
       </w:pPr>
-      <w:r>
+    </w:p>
+    <w:p>
+      <w:pPr>
+        <w:spacing w:after="0"/>
+        <w:jc w:val="center"/>
         <w:rPr>
           <w:sz w:val="28"/>
           <w:szCs w:val="28"/>
         </w:rPr>
-        <w:t xml:space="preserve">Developed By: Beaker Labs </w:t>
-      </w:r>
-      <w:r>
+      </w:pPr>
+    </w:p>
+    <w:p>
+      <w:pPr>
+        <w:spacing w:after="0"/>
+        <w:jc w:val="center"/>
         <w:rPr>
           <w:sz w:val="28"/>
           <w:szCs w:val="28"/>
         </w:rPr>
-        <w:t>LLC</w:t>
-      </w:r>
-      <w:r>
+      </w:pPr>
+    </w:p>
+    <w:p>
+      <w:pPr>
+        <w:spacing w:after="0"/>
+        <w:jc w:val="center"/>
         <w:rPr>
           <w:sz w:val="28"/>
           <w:szCs w:val="28"/>
         </w:rPr>
-        <w:t>.</w:t>
-      </w:r>
+      </w:pPr>
     </w:p>
     <w:p>
       <w:pPr>
@@ -313,48 +335,55 @@
           <w:sz w:val="28"/>
           <w:szCs w:val="28"/>
         </w:rPr>
-        <w:t>www.BeakerLabs.com</w:t>
-      </w:r>
-    </w:p>
-    <w:p>
-      <w:pPr>
-        <w:spacing w:after="0"/>
-        <w:jc w:val="center"/>
-      </w:pPr>
+        <w:t xml:space="preserve">Developed By: Beaker Labs </w:t>
+      </w:r>
       <w:r>
         <w:rPr>
           <w:sz w:val="28"/>
           <w:szCs w:val="28"/>
         </w:rPr>
-        <w:t xml:space="preserve">Release Date: </w:t>
+        <w:t>LLC</w:t>
       </w:r>
       <w:r>
         <w:rPr>
           <w:sz w:val="28"/>
           <w:szCs w:val="28"/>
         </w:rPr>
-        <w:t xml:space="preserve">September </w:t>
-      </w:r>
-      <w:r>
+        <w:t>.</w:t>
+      </w:r>
+    </w:p>
+    <w:p>
+      <w:pPr>
+        <w:spacing w:after="0"/>
+        <w:jc w:val="center"/>
         <w:rPr>
           <w:sz w:val="28"/>
           <w:szCs w:val="28"/>
         </w:rPr>
-        <w:t>30</w:t>
-      </w:r>
+      </w:pPr>
       <w:r>
         <w:rPr>
           <w:sz w:val="28"/>
           <w:szCs w:val="28"/>
         </w:rPr>
-        <w:t>, 202</w:t>
-      </w:r>
-      <w:r>
+        <w:t>www.BeakerLabsTech.com</w:t>
+      </w:r>
+    </w:p>
+    <w:p>
+      <w:pPr>
+        <w:spacing w:after="0"/>
+        <w:jc w:val="center"/>
         <w:rPr>
           <w:sz w:val="28"/>
           <w:szCs w:val="28"/>
         </w:rPr>
-        <w:t>1</w:t>
+      </w:pPr>
+      <w:r>
+        <w:rPr>
+          <w:sz w:val="28"/>
+          <w:szCs w:val="28"/>
+        </w:rPr>
+        <w:t>Contact@beakerlabstech.com</w:t>
       </w:r>
     </w:p>
     <w:p>
@@ -362,24 +391,20 @@
         <w:spacing w:after="0"/>
         <w:jc w:val="center"/>
       </w:pPr>
-    </w:p>
-    <w:p>
-      <w:pPr>
-        <w:spacing w:after="0"/>
-        <w:jc w:val="center"/>
-      </w:pPr>
-    </w:p>
-    <w:p>
-      <w:pPr>
-        <w:spacing w:after="0"/>
-        <w:jc w:val="center"/>
-      </w:pPr>
-    </w:p>
-    <w:p>
-      <w:pPr>
-        <w:spacing w:after="0"/>
-        <w:jc w:val="center"/>
-      </w:pPr>
+      <w:r>
+        <w:rPr>
+          <w:sz w:val="28"/>
+          <w:szCs w:val="28"/>
+        </w:rPr>
+        <w:t xml:space="preserve">Release Date: </w:t>
+      </w:r>
+      <w:r>
+        <w:rPr>
+          <w:sz w:val="28"/>
+          <w:szCs w:val="28"/>
+        </w:rPr>
+        <w:t>TBD</w:t>
+      </w:r>
     </w:p>
     <w:p>
       <w:pPr>
@@ -1194,7 +1219,7 @@
                 <w:noProof/>
                 <w:webHidden/>
               </w:rPr>
-              <w:t>10</w:t>
+              <w:t>11</w:t>
             </w:r>
             <w:r>
               <w:rPr>
@@ -1264,7 +1289,7 @@
                 <w:noProof/>
                 <w:webHidden/>
               </w:rPr>
-              <w:t>12</w:t>
+              <w:t>13</w:t>
             </w:r>
             <w:r>
               <w:rPr>
@@ -1334,7 +1359,7 @@
                 <w:noProof/>
                 <w:webHidden/>
               </w:rPr>
-              <w:t>12</w:t>
+              <w:t>13</w:t>
             </w:r>
             <w:r>
               <w:rPr>
@@ -1404,7 +1429,7 @@
                 <w:noProof/>
                 <w:webHidden/>
               </w:rPr>
-              <w:t>17</w:t>
+              <w:t>19</w:t>
             </w:r>
             <w:r>
               <w:rPr>
@@ -1474,7 +1499,7 @@
                 <w:noProof/>
                 <w:webHidden/>
               </w:rPr>
-              <w:t>18</w:t>
+              <w:t>20</w:t>
             </w:r>
             <w:r>
               <w:rPr>
@@ -1544,7 +1569,7 @@
                 <w:noProof/>
                 <w:webHidden/>
               </w:rPr>
-              <w:t>18</w:t>
+              <w:t>20</w:t>
             </w:r>
             <w:r>
               <w:rPr>
@@ -1614,7 +1639,7 @@
                 <w:noProof/>
                 <w:webHidden/>
               </w:rPr>
-              <w:t>18</w:t>
+              <w:t>20</w:t>
             </w:r>
             <w:r>
               <w:rPr>
@@ -1684,7 +1709,7 @@
                 <w:noProof/>
                 <w:webHidden/>
               </w:rPr>
-              <w:t>20</w:t>
+              <w:t>22</w:t>
             </w:r>
             <w:r>
               <w:rPr>
@@ -1754,7 +1779,7 @@
                 <w:noProof/>
                 <w:webHidden/>
               </w:rPr>
-              <w:t>23</w:t>
+              <w:t>25</w:t>
             </w:r>
             <w:r>
               <w:rPr>
@@ -1824,7 +1849,7 @@
                 <w:noProof/>
                 <w:webHidden/>
               </w:rPr>
-              <w:t>24</w:t>
+              <w:t>26</w:t>
             </w:r>
             <w:r>
               <w:rPr>
@@ -1894,7 +1919,7 @@
                 <w:noProof/>
                 <w:webHidden/>
               </w:rPr>
-              <w:t>25</w:t>
+              <w:t>27</w:t>
             </w:r>
             <w:r>
               <w:rPr>
@@ -2152,7 +2177,7 @@
         </w:rPr>
       </w:pPr>
       <w:r>
-        <w:t>Jmshamberg@gmail.com</w:t>
+        <w:t>Contact@beakerlabstech.com</w:t>
       </w:r>
     </w:p>
     <w:p>
@@ -2698,7 +2723,27 @@
           <w:sz w:val="24"/>
           <w:szCs w:val="24"/>
         </w:rPr>
-        <w:t xml:space="preserve">These are characters the program will currently not accept as an input. Some may be implemented </w:t>
+        <w:t xml:space="preserve">These are </w:t>
+      </w:r>
+      <w:proofErr w:type="gramStart"/>
+      <w:r>
+        <w:rPr>
+          <w:i/>
+          <w:iCs/>
+          <w:sz w:val="24"/>
+          <w:szCs w:val="24"/>
+        </w:rPr>
+        <w:t>characters</w:t>
+      </w:r>
+      <w:proofErr w:type="gramEnd"/>
+      <w:r>
+        <w:rPr>
+          <w:i/>
+          <w:iCs/>
+          <w:sz w:val="24"/>
+          <w:szCs w:val="24"/>
+        </w:rPr>
+        <w:t xml:space="preserve"> the program will currently not accept as an input. Some may be implemented </w:t>
       </w:r>
       <w:r>
         <w:rPr>
@@ -2776,91 +2821,7 @@
           <w:sz w:val="24"/>
           <w:szCs w:val="24"/>
         </w:rPr>
-        <w:t xml:space="preserve">~, !, </w:t>
-      </w:r>
-      <w:r>
-        <w:rPr>
-          <w:sz w:val="24"/>
-          <w:szCs w:val="24"/>
-        </w:rPr>
-        <w:t xml:space="preserve"> </w:t>
-      </w:r>
-      <w:r>
-        <w:rPr>
-          <w:sz w:val="24"/>
-          <w:szCs w:val="24"/>
-        </w:rPr>
-        <w:t xml:space="preserve">@, </w:t>
-      </w:r>
-      <w:r>
-        <w:rPr>
-          <w:sz w:val="24"/>
-          <w:szCs w:val="24"/>
-        </w:rPr>
-        <w:t xml:space="preserve"> </w:t>
-      </w:r>
-      <w:r>
-        <w:rPr>
-          <w:sz w:val="24"/>
-          <w:szCs w:val="24"/>
-        </w:rPr>
-        <w:t xml:space="preserve">#, </w:t>
-      </w:r>
-      <w:r>
-        <w:rPr>
-          <w:sz w:val="24"/>
-          <w:szCs w:val="24"/>
-        </w:rPr>
-        <w:t xml:space="preserve"> </w:t>
-      </w:r>
-      <w:r>
-        <w:rPr>
-          <w:sz w:val="24"/>
-          <w:szCs w:val="24"/>
-        </w:rPr>
-        <w:t xml:space="preserve">$, %, </w:t>
-      </w:r>
-      <w:r>
-        <w:rPr>
-          <w:sz w:val="24"/>
-          <w:szCs w:val="24"/>
-        </w:rPr>
-        <w:t xml:space="preserve"> </w:t>
-      </w:r>
-      <w:r>
-        <w:rPr>
-          <w:sz w:val="24"/>
-          <w:szCs w:val="24"/>
-        </w:rPr>
-        <w:t xml:space="preserve">^, </w:t>
-      </w:r>
-      <w:r>
-        <w:rPr>
-          <w:sz w:val="24"/>
-          <w:szCs w:val="24"/>
-        </w:rPr>
-        <w:t xml:space="preserve"> </w:t>
-      </w:r>
-      <w:r>
-        <w:rPr>
-          <w:sz w:val="24"/>
-          <w:szCs w:val="24"/>
-        </w:rPr>
-        <w:t>&amp;, *, (,</w:t>
-      </w:r>
-      <w:r>
-        <w:rPr>
-          <w:sz w:val="24"/>
-          <w:szCs w:val="24"/>
-        </w:rPr>
-        <w:t xml:space="preserve">  </w:t>
-      </w:r>
-      <w:r>
-        <w:rPr>
-          <w:sz w:val="24"/>
-          <w:szCs w:val="24"/>
-        </w:rPr>
-        <w:t xml:space="preserve">), =, :, +, &lt;, ?, ;, ', [, ], {, }, ", -, ., </w:t>
+        <w:t xml:space="preserve">~, !,  @,  #,  $, %,  ^,  &amp;, *, (,  ), =, :, +, &lt;, ?, ;, ', [, ], {, }, ", -, ., </w:t>
       </w:r>
       <w:r>
         <w:rPr>
@@ -2937,14 +2898,7 @@
           <w:sz w:val="24"/>
           <w:szCs w:val="24"/>
         </w:rPr>
-        <w:t xml:space="preserve">~, !, @, #, $, %, ^, *, (, ), =, +, &lt;, ?, ;, [, ], {, }, ", </w:t>
-      </w:r>
-      <w:r>
-        <w:rPr>
-          <w:sz w:val="24"/>
-          <w:szCs w:val="24"/>
-        </w:rPr>
-        <w:t>\</w:t>
+        <w:t>~, !, @, #, $, %, ^, *, (, ), =, +, &lt;, ?, ;, [, ], {, }, ", \</w:t>
       </w:r>
     </w:p>
     <w:p>
@@ -3615,8 +3569,17 @@
           <w:sz w:val="24"/>
           <w:szCs w:val="24"/>
         </w:rPr>
-        <w:t>Password should be greater than 6 characters</w:t>
-      </w:r>
+        <w:t xml:space="preserve">Password should be greater than 6 </w:t>
+      </w:r>
+      <w:proofErr w:type="gramStart"/>
+      <w:r>
+        <w:rPr>
+          <w:sz w:val="24"/>
+          <w:szCs w:val="24"/>
+        </w:rPr>
+        <w:t>characters</w:t>
+      </w:r>
+      <w:proofErr w:type="gramEnd"/>
     </w:p>
     <w:p>
       <w:pPr>
@@ -3636,8 +3599,17 @@
           <w:sz w:val="24"/>
           <w:szCs w:val="24"/>
         </w:rPr>
-        <w:t>Password should be alphanumeric</w:t>
-      </w:r>
+        <w:t xml:space="preserve">Password should be </w:t>
+      </w:r>
+      <w:proofErr w:type="gramStart"/>
+      <w:r>
+        <w:rPr>
+          <w:sz w:val="24"/>
+          <w:szCs w:val="24"/>
+        </w:rPr>
+        <w:t>alphanumeric</w:t>
+      </w:r>
+      <w:proofErr w:type="gramEnd"/>
     </w:p>
     <w:p>
       <w:pPr>
@@ -3657,8 +3629,17 @@
           <w:sz w:val="24"/>
           <w:szCs w:val="24"/>
         </w:rPr>
-        <w:t>Password should not have any blank spaces</w:t>
-      </w:r>
+        <w:t xml:space="preserve">Password should not have any blank </w:t>
+      </w:r>
+      <w:proofErr w:type="gramStart"/>
+      <w:r>
+        <w:rPr>
+          <w:sz w:val="24"/>
+          <w:szCs w:val="24"/>
+        </w:rPr>
+        <w:t>spaces</w:t>
+      </w:r>
+      <w:proofErr w:type="gramEnd"/>
     </w:p>
     <w:p>
       <w:pPr>
@@ -3678,8 +3659,17 @@
           <w:sz w:val="24"/>
           <w:szCs w:val="24"/>
         </w:rPr>
-        <w:t>The Profile Name should be alphanumeric</w:t>
-      </w:r>
+        <w:t xml:space="preserve">The Profile Name should be </w:t>
+      </w:r>
+      <w:proofErr w:type="gramStart"/>
+      <w:r>
+        <w:rPr>
+          <w:sz w:val="24"/>
+          <w:szCs w:val="24"/>
+        </w:rPr>
+        <w:t>alphanumeric</w:t>
+      </w:r>
+      <w:proofErr w:type="gramEnd"/>
     </w:p>
     <w:p>
       <w:pPr>
@@ -3706,8 +3696,17 @@
           <w:sz w:val="24"/>
           <w:szCs w:val="24"/>
         </w:rPr>
-        <w:t>not contain any blank spaces</w:t>
-      </w:r>
+        <w:t xml:space="preserve">not contain any blank </w:t>
+      </w:r>
+      <w:proofErr w:type="gramStart"/>
+      <w:r>
+        <w:rPr>
+          <w:sz w:val="24"/>
+          <w:szCs w:val="24"/>
+        </w:rPr>
+        <w:t>spaces</w:t>
+      </w:r>
+      <w:proofErr w:type="gramEnd"/>
     </w:p>
     <w:p>
       <w:pPr>
@@ -3912,7 +3911,7 @@
           <w:sz w:val="24"/>
           <w:szCs w:val="24"/>
         </w:rPr>
-        <w:t>Jmshamberg@gmail.com</w:t>
+        <w:t>contact@beakerlabstech.com</w:t>
       </w:r>
       <w:r>
         <w:rPr>
@@ -4777,7 +4776,23 @@
           <w:sz w:val="24"/>
           <w:szCs w:val="24"/>
         </w:rPr>
-        <w:t>: A close up of the menu bar located in the upper left hand corner.</w:t>
+        <w:t xml:space="preserve">: A close up of the menu bar located in the upper </w:t>
+      </w:r>
+      <w:proofErr w:type="gramStart"/>
+      <w:r>
+        <w:rPr>
+          <w:sz w:val="24"/>
+          <w:szCs w:val="24"/>
+        </w:rPr>
+        <w:t>left hand</w:t>
+      </w:r>
+      <w:proofErr w:type="gramEnd"/>
+      <w:r>
+        <w:rPr>
+          <w:sz w:val="24"/>
+          <w:szCs w:val="24"/>
+        </w:rPr>
+        <w:t xml:space="preserve"> corner.</w:t>
       </w:r>
     </w:p>
     <w:p>
@@ -5913,8 +5928,17 @@
           <w:sz w:val="24"/>
           <w:szCs w:val="24"/>
         </w:rPr>
-        <w:t>: a closeup of the New Worth Display located on the Main Window</w:t>
-      </w:r>
+        <w:t xml:space="preserve">: a closeup of the New Worth Display located on the Main </w:t>
+      </w:r>
+      <w:proofErr w:type="gramStart"/>
+      <w:r>
+        <w:rPr>
+          <w:sz w:val="24"/>
+          <w:szCs w:val="24"/>
+        </w:rPr>
+        <w:t>Window</w:t>
+      </w:r>
+      <w:proofErr w:type="gramEnd"/>
     </w:p>
     <w:p>
       <w:r>
@@ -6515,7 +6539,15 @@
         <w:t xml:space="preserve">Upon every login and logout of the program, the program </w:t>
       </w:r>
       <w:r>
-        <w:t xml:space="preserve">will register </w:t>
+        <w:t xml:space="preserve">will </w:t>
+      </w:r>
+      <w:proofErr w:type="gramStart"/>
+      <w:r>
+        <w:t>register</w:t>
+      </w:r>
+      <w:proofErr w:type="gramEnd"/>
+      <w:r>
+        <w:t xml:space="preserve"> </w:t>
       </w:r>
     </w:p>
     <w:p>
@@ -7789,8 +7821,17 @@
                 <w:szCs w:val="24"/>
               </w:rPr>
               <w:lastRenderedPageBreak/>
-              <w:t>ATM, Cashier, Check, Direct Deposit, Internet, Google Pay, Apple Pay, etc..</w:t>
-            </w:r>
+              <w:t xml:space="preserve">ATM, Cashier, Check, Direct Deposit, Internet, Google Pay, Apple Pay, </w:t>
+            </w:r>
+            <w:proofErr w:type="gramStart"/>
+            <w:r>
+              <w:rPr>
+                <w:sz w:val="24"/>
+                <w:szCs w:val="24"/>
+              </w:rPr>
+              <w:t>etc..</w:t>
+            </w:r>
+            <w:proofErr w:type="gramEnd"/>
           </w:p>
           <w:p>
             <w:pPr>
@@ -8005,7 +8046,23 @@
                 <w:sz w:val="24"/>
                 <w:szCs w:val="24"/>
               </w:rPr>
-              <w:t xml:space="preserve">When working with Credit Cards and Debt. Each transaction is a Credit and the payment is a Debit. Think of it as each time you purchase something you increase the amount of debt you accrue while payment reduces it. </w:t>
+              <w:t xml:space="preserve">When working with Credit Cards and Debt. Each transaction is a </w:t>
+            </w:r>
+            <w:proofErr w:type="gramStart"/>
+            <w:r>
+              <w:rPr>
+                <w:sz w:val="24"/>
+                <w:szCs w:val="24"/>
+              </w:rPr>
+              <w:t>Credit</w:t>
+            </w:r>
+            <w:proofErr w:type="gramEnd"/>
+            <w:r>
+              <w:rPr>
+                <w:sz w:val="24"/>
+                <w:szCs w:val="24"/>
+              </w:rPr>
+              <w:t xml:space="preserve"> and the payment is a Debit. Think of it as each time you purchase something you increase the amount of debt you accrue while payment reduces it. </w:t>
             </w:r>
           </w:p>
         </w:tc>
@@ -8423,7 +8480,23 @@
                 <w:sz w:val="24"/>
                 <w:szCs w:val="24"/>
               </w:rPr>
-              <w:t xml:space="preserve">The value doesn’t affect the calculations as one input into the ledger the money is spent or added. </w:t>
+              <w:t xml:space="preserve">The value </w:t>
+            </w:r>
+            <w:proofErr w:type="gramStart"/>
+            <w:r>
+              <w:rPr>
+                <w:sz w:val="24"/>
+                <w:szCs w:val="24"/>
+              </w:rPr>
+              <w:t>doesn’t</w:t>
+            </w:r>
+            <w:proofErr w:type="gramEnd"/>
+            <w:r>
+              <w:rPr>
+                <w:sz w:val="24"/>
+                <w:szCs w:val="24"/>
+              </w:rPr>
+              <w:t xml:space="preserve"> affect the calculations as one input into the ledger the money is spent or added. </w:t>
             </w:r>
           </w:p>
           <w:p>
@@ -9635,8 +9708,17 @@
           <w:sz w:val="24"/>
           <w:szCs w:val="24"/>
         </w:rPr>
-        <w:t>:Close up of Buttons used for interacting with transactions</w:t>
-      </w:r>
+        <w:t xml:space="preserve">:Close up of Buttons used for interacting with </w:t>
+      </w:r>
+      <w:proofErr w:type="gramStart"/>
+      <w:r>
+        <w:rPr>
+          <w:sz w:val="24"/>
+          <w:szCs w:val="24"/>
+        </w:rPr>
+        <w:t>transactions</w:t>
+      </w:r>
+      <w:proofErr w:type="gramEnd"/>
     </w:p>
     <w:p>
       <w:pPr>
@@ -10225,7 +10307,23 @@
           <w:sz w:val="24"/>
           <w:szCs w:val="24"/>
         </w:rPr>
-        <w:t>Every new transaction will be posted at the bottom of the ledger. The ledger will automatically scroll down to display this transaction. This is inversed from most Bank websites where they display the transactions Newest on top and as you scroll down they get older.</w:t>
+        <w:t xml:space="preserve">Every new transaction will be posted at the bottom of the ledger. The ledger will automatically scroll down to display this transaction. This is inversed from most Bank websites where they display the transactions Newest on top and as you scroll </w:t>
+      </w:r>
+      <w:proofErr w:type="gramStart"/>
+      <w:r>
+        <w:rPr>
+          <w:sz w:val="24"/>
+          <w:szCs w:val="24"/>
+        </w:rPr>
+        <w:t>down</w:t>
+      </w:r>
+      <w:proofErr w:type="gramEnd"/>
+      <w:r>
+        <w:rPr>
+          <w:sz w:val="24"/>
+          <w:szCs w:val="24"/>
+        </w:rPr>
+        <w:t xml:space="preserve"> they get older.</w:t>
       </w:r>
     </w:p>
     <w:p>
@@ -10288,7 +10386,23 @@
           <w:sz w:val="24"/>
           <w:szCs w:val="24"/>
         </w:rPr>
-        <w:t xml:space="preserve">A search feature to display transactions during a given time period, associated category or other value. Please provide feedback if such features would be desired. </w:t>
+        <w:t xml:space="preserve">A search feature to display transactions during a given </w:t>
+      </w:r>
+      <w:proofErr w:type="gramStart"/>
+      <w:r>
+        <w:rPr>
+          <w:sz w:val="24"/>
+          <w:szCs w:val="24"/>
+        </w:rPr>
+        <w:t>time period</w:t>
+      </w:r>
+      <w:proofErr w:type="gramEnd"/>
+      <w:r>
+        <w:rPr>
+          <w:sz w:val="24"/>
+          <w:szCs w:val="24"/>
+        </w:rPr>
+        <w:t xml:space="preserve">, associated category or other value. Please provide feedback if such features would be desired. </w:t>
       </w:r>
       <w:r>
         <w:rPr>
@@ -10491,7 +10605,23 @@
           <w:sz w:val="24"/>
           <w:szCs w:val="24"/>
         </w:rPr>
-        <w:t xml:space="preserve"> is very similar to the ledger displayed in figure </w:t>
+        <w:t xml:space="preserve"> is </w:t>
+      </w:r>
+      <w:proofErr w:type="gramStart"/>
+      <w:r>
+        <w:rPr>
+          <w:sz w:val="24"/>
+          <w:szCs w:val="24"/>
+        </w:rPr>
+        <w:t>very similar</w:t>
+      </w:r>
+      <w:proofErr w:type="gramEnd"/>
+      <w:r>
+        <w:rPr>
+          <w:sz w:val="24"/>
+          <w:szCs w:val="24"/>
+        </w:rPr>
+        <w:t xml:space="preserve"> to the ledger displayed in figure </w:t>
       </w:r>
       <w:r>
         <w:rPr>
@@ -10674,7 +10804,15 @@
           </w:tcPr>
           <w:p>
             <w:r>
-              <w:t>These inputs work very similar to Debit(-) and Credit(+)</w:t>
+              <w:t xml:space="preserve">These inputs work very similar to </w:t>
+            </w:r>
+            <w:proofErr w:type="gramStart"/>
+            <w:r>
+              <w:t>Debit(</w:t>
+            </w:r>
+            <w:proofErr w:type="gramEnd"/>
+            <w:r>
+              <w:t>-) and Credit(+)</w:t>
             </w:r>
           </w:p>
           <w:p/>
@@ -10716,7 +10854,23 @@
               <w:t xml:space="preserve">Note: </w:t>
             </w:r>
             <w:r>
-              <w:t>This doesn’t update all accounts. That has to be done manually.</w:t>
+              <w:t xml:space="preserve">This </w:t>
+            </w:r>
+            <w:proofErr w:type="gramStart"/>
+            <w:r>
+              <w:t>doesn’t</w:t>
+            </w:r>
+            <w:proofErr w:type="gramEnd"/>
+            <w:r>
+              <w:t xml:space="preserve"> update all accounts. That </w:t>
+            </w:r>
+            <w:proofErr w:type="gramStart"/>
+            <w:r>
+              <w:t>has to</w:t>
+            </w:r>
+            <w:proofErr w:type="gramEnd"/>
+            <w:r>
+              <w:t xml:space="preserve"> be done manually.</w:t>
             </w:r>
           </w:p>
         </w:tc>
@@ -12065,8 +12219,17 @@
                 <w:sz w:val="24"/>
                 <w:szCs w:val="24"/>
               </w:rPr>
-              <w:t>Creates a new account</w:t>
-            </w:r>
+              <w:t xml:space="preserve">Creates a new </w:t>
+            </w:r>
+            <w:proofErr w:type="gramStart"/>
+            <w:r>
+              <w:rPr>
+                <w:sz w:val="24"/>
+                <w:szCs w:val="24"/>
+              </w:rPr>
+              <w:t>account</w:t>
+            </w:r>
+            <w:proofErr w:type="gramEnd"/>
           </w:p>
           <w:p>
             <w:pPr>
@@ -12925,7 +13088,23 @@
           <w:sz w:val="24"/>
           <w:szCs w:val="24"/>
         </w:rPr>
-        <w:t>If you encounter any issues with the program, such as unanticipated crashes. Please try to reproduce the instance, document and reach out to me. I will attempt to assist you if the problem is user error related or a work around exists.</w:t>
+        <w:t xml:space="preserve">If you encounter any issues with the program, such as unanticipated crashes. Please try to reproduce the instance, </w:t>
+      </w:r>
+      <w:proofErr w:type="gramStart"/>
+      <w:r>
+        <w:rPr>
+          <w:sz w:val="24"/>
+          <w:szCs w:val="24"/>
+        </w:rPr>
+        <w:t>document</w:t>
+      </w:r>
+      <w:proofErr w:type="gramEnd"/>
+      <w:r>
+        <w:rPr>
+          <w:sz w:val="24"/>
+          <w:szCs w:val="24"/>
+        </w:rPr>
+        <w:t xml:space="preserve"> and reach out to me. I will attempt to assist you if the problem is user error related or a work around exists.</w:t>
       </w:r>
     </w:p>
     <w:p>
@@ -12967,12 +13146,12 @@
       </w:r>
       <w:r>
         <w:rPr>
-          <w:b/>
-          <w:bCs/>
-          <w:sz w:val="24"/>
-          <w:szCs w:val="24"/>
-        </w:rPr>
-        <w:t>Jmshamberg@gmail.com</w:t>
+          <w:i/>
+          <w:iCs/>
+          <w:sz w:val="24"/>
+          <w:szCs w:val="24"/>
+        </w:rPr>
+        <w:t>contact@beakerlabstech.com</w:t>
       </w:r>
     </w:p>
     <w:sectPr>

</xml_diff>

<commit_message>
Failed attempt to merge with Master
Signed-off-by: BeakerLabs <Jonathan.Shamberg@beakerlabstech.com>
</commit_message>
<xml_diff>
--- a/Resources/USER_MANUAL.docx
+++ b/Resources/USER_MANUAL.docx
@@ -141,35 +141,29 @@
           <w:sz w:val="28"/>
           <w:szCs w:val="28"/>
         </w:rPr>
-        <w:t>1</w:t>
+        <w:t>0.</w:t>
       </w:r>
       <w:r>
         <w:rPr>
           <w:sz w:val="28"/>
           <w:szCs w:val="28"/>
         </w:rPr>
-        <w:t>.0.0</w:t>
-      </w:r>
-    </w:p>
-    <w:p>
-      <w:pPr>
-        <w:spacing w:after="0"/>
-        <w:jc w:val="center"/>
+        <w:t>0</w:t>
+      </w:r>
+      <w:r>
         <w:rPr>
           <w:sz w:val="28"/>
           <w:szCs w:val="28"/>
         </w:rPr>
-      </w:pPr>
-    </w:p>
-    <w:p>
-      <w:pPr>
-        <w:spacing w:after="0"/>
-        <w:jc w:val="center"/>
+        <w:t>.</w:t>
+      </w:r>
+      <w:r>
         <w:rPr>
           <w:sz w:val="28"/>
           <w:szCs w:val="28"/>
         </w:rPr>
-      </w:pPr>
+        <w:t>1</w:t>
+      </w:r>
     </w:p>
     <w:p>
       <w:pPr>
@@ -183,6 +177,26 @@
     </w:p>
     <w:p>
       <w:pPr>
+        <w:spacing w:after="0"/>
+        <w:jc w:val="center"/>
+        <w:rPr>
+          <w:sz w:val="28"/>
+          <w:szCs w:val="28"/>
+        </w:rPr>
+      </w:pPr>
+    </w:p>
+    <w:p>
+      <w:pPr>
+        <w:spacing w:after="0"/>
+        <w:jc w:val="center"/>
+        <w:rPr>
+          <w:sz w:val="28"/>
+          <w:szCs w:val="28"/>
+        </w:rPr>
+      </w:pPr>
+    </w:p>
+    <w:p>
+      <w:pPr>
         <w:pStyle w:val="Title"/>
         <w:jc w:val="center"/>
         <w:rPr>
@@ -203,26 +217,26 @@
         <w:spacing w:after="0"/>
         <w:jc w:val="center"/>
         <w:rPr>
+          <w:color w:val="FF0000"/>
           <w:sz w:val="28"/>
           <w:szCs w:val="28"/>
         </w:rPr>
       </w:pPr>
-    </w:p>
-    <w:p>
-      <w:pPr>
-        <w:spacing w:after="0"/>
-        <w:jc w:val="center"/>
-        <w:rPr>
+      <w:r>
+        <w:rPr>
+          <w:color w:val="FF0000"/>
           <w:sz w:val="28"/>
           <w:szCs w:val="28"/>
         </w:rPr>
-      </w:pPr>
+        <w:t xml:space="preserve">Current User Manual has not been updated to 100% reflect the current program visually and functionally. It is still written for the first iteration of the software. </w:t>
+      </w:r>
     </w:p>
     <w:p>
       <w:pPr>
         <w:spacing w:after="0"/>
         <w:jc w:val="center"/>
         <w:rPr>
+          <w:color w:val="FF0000"/>
           <w:sz w:val="28"/>
           <w:szCs w:val="28"/>
         </w:rPr>
@@ -233,20 +247,19 @@
         <w:spacing w:after="0"/>
         <w:jc w:val="center"/>
         <w:rPr>
+          <w:color w:val="FF0000"/>
           <w:sz w:val="28"/>
           <w:szCs w:val="28"/>
         </w:rPr>
       </w:pPr>
-    </w:p>
-    <w:p>
-      <w:pPr>
-        <w:spacing w:after="0"/>
-        <w:jc w:val="center"/>
-        <w:rPr>
+      <w:r>
+        <w:rPr>
+          <w:color w:val="FF0000"/>
           <w:sz w:val="28"/>
           <w:szCs w:val="28"/>
         </w:rPr>
-      </w:pPr>
+        <w:t>Some minor updates have been made since.</w:t>
+      </w:r>
     </w:p>
     <w:p>
       <w:pPr>
@@ -277,27 +290,36 @@
           <w:szCs w:val="28"/>
         </w:rPr>
       </w:pPr>
-      <w:r>
+    </w:p>
+    <w:p>
+      <w:pPr>
+        <w:spacing w:after="0"/>
+        <w:jc w:val="center"/>
         <w:rPr>
           <w:sz w:val="28"/>
           <w:szCs w:val="28"/>
         </w:rPr>
-        <w:t xml:space="preserve">Developed By: Beaker Labs </w:t>
-      </w:r>
-      <w:r>
+      </w:pPr>
+    </w:p>
+    <w:p>
+      <w:pPr>
+        <w:spacing w:after="0"/>
+        <w:jc w:val="center"/>
         <w:rPr>
           <w:sz w:val="28"/>
           <w:szCs w:val="28"/>
         </w:rPr>
-        <w:t>LLC</w:t>
-      </w:r>
-      <w:r>
+      </w:pPr>
+    </w:p>
+    <w:p>
+      <w:pPr>
+        <w:spacing w:after="0"/>
+        <w:jc w:val="center"/>
         <w:rPr>
           <w:sz w:val="28"/>
           <w:szCs w:val="28"/>
         </w:rPr>
-        <w:t>.</w:t>
-      </w:r>
+      </w:pPr>
     </w:p>
     <w:p>
       <w:pPr>
@@ -313,48 +335,55 @@
           <w:sz w:val="28"/>
           <w:szCs w:val="28"/>
         </w:rPr>
-        <w:t>www.BeakerLabs.com</w:t>
-      </w:r>
-    </w:p>
-    <w:p>
-      <w:pPr>
-        <w:spacing w:after="0"/>
-        <w:jc w:val="center"/>
-      </w:pPr>
+        <w:t xml:space="preserve">Developed By: Beaker Labs </w:t>
+      </w:r>
       <w:r>
         <w:rPr>
           <w:sz w:val="28"/>
           <w:szCs w:val="28"/>
         </w:rPr>
-        <w:t xml:space="preserve">Release Date: </w:t>
+        <w:t>LLC</w:t>
       </w:r>
       <w:r>
         <w:rPr>
           <w:sz w:val="28"/>
           <w:szCs w:val="28"/>
         </w:rPr>
-        <w:t xml:space="preserve">September </w:t>
-      </w:r>
-      <w:r>
+        <w:t>.</w:t>
+      </w:r>
+    </w:p>
+    <w:p>
+      <w:pPr>
+        <w:spacing w:after="0"/>
+        <w:jc w:val="center"/>
         <w:rPr>
           <w:sz w:val="28"/>
           <w:szCs w:val="28"/>
         </w:rPr>
-        <w:t>30</w:t>
-      </w:r>
+      </w:pPr>
       <w:r>
         <w:rPr>
           <w:sz w:val="28"/>
           <w:szCs w:val="28"/>
         </w:rPr>
-        <w:t>, 202</w:t>
-      </w:r>
-      <w:r>
+        <w:t>www.BeakerLabsTech.com</w:t>
+      </w:r>
+    </w:p>
+    <w:p>
+      <w:pPr>
+        <w:spacing w:after="0"/>
+        <w:jc w:val="center"/>
         <w:rPr>
           <w:sz w:val="28"/>
           <w:szCs w:val="28"/>
         </w:rPr>
-        <w:t>1</w:t>
+      </w:pPr>
+      <w:r>
+        <w:rPr>
+          <w:sz w:val="28"/>
+          <w:szCs w:val="28"/>
+        </w:rPr>
+        <w:t>Contact@beakerlabstech.com</w:t>
       </w:r>
     </w:p>
     <w:p>
@@ -362,24 +391,20 @@
         <w:spacing w:after="0"/>
         <w:jc w:val="center"/>
       </w:pPr>
-    </w:p>
-    <w:p>
-      <w:pPr>
-        <w:spacing w:after="0"/>
-        <w:jc w:val="center"/>
-      </w:pPr>
-    </w:p>
-    <w:p>
-      <w:pPr>
-        <w:spacing w:after="0"/>
-        <w:jc w:val="center"/>
-      </w:pPr>
-    </w:p>
-    <w:p>
-      <w:pPr>
-        <w:spacing w:after="0"/>
-        <w:jc w:val="center"/>
-      </w:pPr>
+      <w:r>
+        <w:rPr>
+          <w:sz w:val="28"/>
+          <w:szCs w:val="28"/>
+        </w:rPr>
+        <w:t xml:space="preserve">Release Date: </w:t>
+      </w:r>
+      <w:r>
+        <w:rPr>
+          <w:sz w:val="28"/>
+          <w:szCs w:val="28"/>
+        </w:rPr>
+        <w:t>TBD</w:t>
+      </w:r>
     </w:p>
     <w:p>
       <w:pPr>
@@ -1194,7 +1219,7 @@
                 <w:noProof/>
                 <w:webHidden/>
               </w:rPr>
-              <w:t>10</w:t>
+              <w:t>11</w:t>
             </w:r>
             <w:r>
               <w:rPr>
@@ -1264,7 +1289,7 @@
                 <w:noProof/>
                 <w:webHidden/>
               </w:rPr>
-              <w:t>12</w:t>
+              <w:t>13</w:t>
             </w:r>
             <w:r>
               <w:rPr>
@@ -1334,7 +1359,7 @@
                 <w:noProof/>
                 <w:webHidden/>
               </w:rPr>
-              <w:t>12</w:t>
+              <w:t>13</w:t>
             </w:r>
             <w:r>
               <w:rPr>
@@ -1404,7 +1429,7 @@
                 <w:noProof/>
                 <w:webHidden/>
               </w:rPr>
-              <w:t>17</w:t>
+              <w:t>19</w:t>
             </w:r>
             <w:r>
               <w:rPr>
@@ -1474,7 +1499,7 @@
                 <w:noProof/>
                 <w:webHidden/>
               </w:rPr>
-              <w:t>18</w:t>
+              <w:t>20</w:t>
             </w:r>
             <w:r>
               <w:rPr>
@@ -1544,7 +1569,7 @@
                 <w:noProof/>
                 <w:webHidden/>
               </w:rPr>
-              <w:t>18</w:t>
+              <w:t>20</w:t>
             </w:r>
             <w:r>
               <w:rPr>
@@ -1614,7 +1639,7 @@
                 <w:noProof/>
                 <w:webHidden/>
               </w:rPr>
-              <w:t>18</w:t>
+              <w:t>20</w:t>
             </w:r>
             <w:r>
               <w:rPr>
@@ -1684,7 +1709,7 @@
                 <w:noProof/>
                 <w:webHidden/>
               </w:rPr>
-              <w:t>20</w:t>
+              <w:t>22</w:t>
             </w:r>
             <w:r>
               <w:rPr>
@@ -1754,7 +1779,7 @@
                 <w:noProof/>
                 <w:webHidden/>
               </w:rPr>
-              <w:t>23</w:t>
+              <w:t>25</w:t>
             </w:r>
             <w:r>
               <w:rPr>
@@ -1824,7 +1849,7 @@
                 <w:noProof/>
                 <w:webHidden/>
               </w:rPr>
-              <w:t>24</w:t>
+              <w:t>26</w:t>
             </w:r>
             <w:r>
               <w:rPr>
@@ -1894,7 +1919,7 @@
                 <w:noProof/>
                 <w:webHidden/>
               </w:rPr>
-              <w:t>25</w:t>
+              <w:t>27</w:t>
             </w:r>
             <w:r>
               <w:rPr>
@@ -2152,7 +2177,7 @@
         </w:rPr>
       </w:pPr>
       <w:r>
-        <w:t>Jmshamberg@gmail.com</w:t>
+        <w:t>Contact@beakerlabstech.com</w:t>
       </w:r>
     </w:p>
     <w:p>
@@ -2698,7 +2723,27 @@
           <w:sz w:val="24"/>
           <w:szCs w:val="24"/>
         </w:rPr>
-        <w:t xml:space="preserve">These are characters the program will currently not accept as an input. Some may be implemented </w:t>
+        <w:t xml:space="preserve">These are </w:t>
+      </w:r>
+      <w:proofErr w:type="gramStart"/>
+      <w:r>
+        <w:rPr>
+          <w:i/>
+          <w:iCs/>
+          <w:sz w:val="24"/>
+          <w:szCs w:val="24"/>
+        </w:rPr>
+        <w:t>characters</w:t>
+      </w:r>
+      <w:proofErr w:type="gramEnd"/>
+      <w:r>
+        <w:rPr>
+          <w:i/>
+          <w:iCs/>
+          <w:sz w:val="24"/>
+          <w:szCs w:val="24"/>
+        </w:rPr>
+        <w:t xml:space="preserve"> the program will currently not accept as an input. Some may be implemented </w:t>
       </w:r>
       <w:r>
         <w:rPr>
@@ -2776,91 +2821,7 @@
           <w:sz w:val="24"/>
           <w:szCs w:val="24"/>
         </w:rPr>
-        <w:t xml:space="preserve">~, !, </w:t>
-      </w:r>
-      <w:r>
-        <w:rPr>
-          <w:sz w:val="24"/>
-          <w:szCs w:val="24"/>
-        </w:rPr>
-        <w:t xml:space="preserve"> </w:t>
-      </w:r>
-      <w:r>
-        <w:rPr>
-          <w:sz w:val="24"/>
-          <w:szCs w:val="24"/>
-        </w:rPr>
-        <w:t xml:space="preserve">@, </w:t>
-      </w:r>
-      <w:r>
-        <w:rPr>
-          <w:sz w:val="24"/>
-          <w:szCs w:val="24"/>
-        </w:rPr>
-        <w:t xml:space="preserve"> </w:t>
-      </w:r>
-      <w:r>
-        <w:rPr>
-          <w:sz w:val="24"/>
-          <w:szCs w:val="24"/>
-        </w:rPr>
-        <w:t xml:space="preserve">#, </w:t>
-      </w:r>
-      <w:r>
-        <w:rPr>
-          <w:sz w:val="24"/>
-          <w:szCs w:val="24"/>
-        </w:rPr>
-        <w:t xml:space="preserve"> </w:t>
-      </w:r>
-      <w:r>
-        <w:rPr>
-          <w:sz w:val="24"/>
-          <w:szCs w:val="24"/>
-        </w:rPr>
-        <w:t xml:space="preserve">$, %, </w:t>
-      </w:r>
-      <w:r>
-        <w:rPr>
-          <w:sz w:val="24"/>
-          <w:szCs w:val="24"/>
-        </w:rPr>
-        <w:t xml:space="preserve"> </w:t>
-      </w:r>
-      <w:r>
-        <w:rPr>
-          <w:sz w:val="24"/>
-          <w:szCs w:val="24"/>
-        </w:rPr>
-        <w:t xml:space="preserve">^, </w:t>
-      </w:r>
-      <w:r>
-        <w:rPr>
-          <w:sz w:val="24"/>
-          <w:szCs w:val="24"/>
-        </w:rPr>
-        <w:t xml:space="preserve"> </w:t>
-      </w:r>
-      <w:r>
-        <w:rPr>
-          <w:sz w:val="24"/>
-          <w:szCs w:val="24"/>
-        </w:rPr>
-        <w:t>&amp;, *, (,</w:t>
-      </w:r>
-      <w:r>
-        <w:rPr>
-          <w:sz w:val="24"/>
-          <w:szCs w:val="24"/>
-        </w:rPr>
-        <w:t xml:space="preserve">  </w:t>
-      </w:r>
-      <w:r>
-        <w:rPr>
-          <w:sz w:val="24"/>
-          <w:szCs w:val="24"/>
-        </w:rPr>
-        <w:t xml:space="preserve">), =, :, +, &lt;, ?, ;, ', [, ], {, }, ", -, ., </w:t>
+        <w:t xml:space="preserve">~, !,  @,  #,  $, %,  ^,  &amp;, *, (,  ), =, :, +, &lt;, ?, ;, ', [, ], {, }, ", -, ., </w:t>
       </w:r>
       <w:r>
         <w:rPr>
@@ -2937,14 +2898,7 @@
           <w:sz w:val="24"/>
           <w:szCs w:val="24"/>
         </w:rPr>
-        <w:t xml:space="preserve">~, !, @, #, $, %, ^, *, (, ), =, +, &lt;, ?, ;, [, ], {, }, ", </w:t>
-      </w:r>
-      <w:r>
-        <w:rPr>
-          <w:sz w:val="24"/>
-          <w:szCs w:val="24"/>
-        </w:rPr>
-        <w:t>\</w:t>
+        <w:t>~, !, @, #, $, %, ^, *, (, ), =, +, &lt;, ?, ;, [, ], {, }, ", \</w:t>
       </w:r>
     </w:p>
     <w:p>
@@ -3615,8 +3569,17 @@
           <w:sz w:val="24"/>
           <w:szCs w:val="24"/>
         </w:rPr>
-        <w:t>Password should be greater than 6 characters</w:t>
-      </w:r>
+        <w:t xml:space="preserve">Password should be greater than 6 </w:t>
+      </w:r>
+      <w:proofErr w:type="gramStart"/>
+      <w:r>
+        <w:rPr>
+          <w:sz w:val="24"/>
+          <w:szCs w:val="24"/>
+        </w:rPr>
+        <w:t>characters</w:t>
+      </w:r>
+      <w:proofErr w:type="gramEnd"/>
     </w:p>
     <w:p>
       <w:pPr>
@@ -3636,8 +3599,17 @@
           <w:sz w:val="24"/>
           <w:szCs w:val="24"/>
         </w:rPr>
-        <w:t>Password should be alphanumeric</w:t>
-      </w:r>
+        <w:t xml:space="preserve">Password should be </w:t>
+      </w:r>
+      <w:proofErr w:type="gramStart"/>
+      <w:r>
+        <w:rPr>
+          <w:sz w:val="24"/>
+          <w:szCs w:val="24"/>
+        </w:rPr>
+        <w:t>alphanumeric</w:t>
+      </w:r>
+      <w:proofErr w:type="gramEnd"/>
     </w:p>
     <w:p>
       <w:pPr>
@@ -3657,8 +3629,17 @@
           <w:sz w:val="24"/>
           <w:szCs w:val="24"/>
         </w:rPr>
-        <w:t>Password should not have any blank spaces</w:t>
-      </w:r>
+        <w:t xml:space="preserve">Password should not have any blank </w:t>
+      </w:r>
+      <w:proofErr w:type="gramStart"/>
+      <w:r>
+        <w:rPr>
+          <w:sz w:val="24"/>
+          <w:szCs w:val="24"/>
+        </w:rPr>
+        <w:t>spaces</w:t>
+      </w:r>
+      <w:proofErr w:type="gramEnd"/>
     </w:p>
     <w:p>
       <w:pPr>
@@ -3678,8 +3659,17 @@
           <w:sz w:val="24"/>
           <w:szCs w:val="24"/>
         </w:rPr>
-        <w:t>The Profile Name should be alphanumeric</w:t>
-      </w:r>
+        <w:t xml:space="preserve">The Profile Name should be </w:t>
+      </w:r>
+      <w:proofErr w:type="gramStart"/>
+      <w:r>
+        <w:rPr>
+          <w:sz w:val="24"/>
+          <w:szCs w:val="24"/>
+        </w:rPr>
+        <w:t>alphanumeric</w:t>
+      </w:r>
+      <w:proofErr w:type="gramEnd"/>
     </w:p>
     <w:p>
       <w:pPr>
@@ -3706,8 +3696,17 @@
           <w:sz w:val="24"/>
           <w:szCs w:val="24"/>
         </w:rPr>
-        <w:t>not contain any blank spaces</w:t>
-      </w:r>
+        <w:t xml:space="preserve">not contain any blank </w:t>
+      </w:r>
+      <w:proofErr w:type="gramStart"/>
+      <w:r>
+        <w:rPr>
+          <w:sz w:val="24"/>
+          <w:szCs w:val="24"/>
+        </w:rPr>
+        <w:t>spaces</w:t>
+      </w:r>
+      <w:proofErr w:type="gramEnd"/>
     </w:p>
     <w:p>
       <w:pPr>
@@ -3912,7 +3911,7 @@
           <w:sz w:val="24"/>
           <w:szCs w:val="24"/>
         </w:rPr>
-        <w:t>Jmshamberg@gmail.com</w:t>
+        <w:t>contact@beakerlabstech.com</w:t>
       </w:r>
       <w:r>
         <w:rPr>
@@ -4777,7 +4776,23 @@
           <w:sz w:val="24"/>
           <w:szCs w:val="24"/>
         </w:rPr>
-        <w:t>: A close up of the menu bar located in the upper left hand corner.</w:t>
+        <w:t xml:space="preserve">: A close up of the menu bar located in the upper </w:t>
+      </w:r>
+      <w:proofErr w:type="gramStart"/>
+      <w:r>
+        <w:rPr>
+          <w:sz w:val="24"/>
+          <w:szCs w:val="24"/>
+        </w:rPr>
+        <w:t>left hand</w:t>
+      </w:r>
+      <w:proofErr w:type="gramEnd"/>
+      <w:r>
+        <w:rPr>
+          <w:sz w:val="24"/>
+          <w:szCs w:val="24"/>
+        </w:rPr>
+        <w:t xml:space="preserve"> corner.</w:t>
       </w:r>
     </w:p>
     <w:p>
@@ -5913,8 +5928,17 @@
           <w:sz w:val="24"/>
           <w:szCs w:val="24"/>
         </w:rPr>
-        <w:t>: a closeup of the New Worth Display located on the Main Window</w:t>
-      </w:r>
+        <w:t xml:space="preserve">: a closeup of the New Worth Display located on the Main </w:t>
+      </w:r>
+      <w:proofErr w:type="gramStart"/>
+      <w:r>
+        <w:rPr>
+          <w:sz w:val="24"/>
+          <w:szCs w:val="24"/>
+        </w:rPr>
+        <w:t>Window</w:t>
+      </w:r>
+      <w:proofErr w:type="gramEnd"/>
     </w:p>
     <w:p>
       <w:r>
@@ -6515,7 +6539,15 @@
         <w:t xml:space="preserve">Upon every login and logout of the program, the program </w:t>
       </w:r>
       <w:r>
-        <w:t xml:space="preserve">will register </w:t>
+        <w:t xml:space="preserve">will </w:t>
+      </w:r>
+      <w:proofErr w:type="gramStart"/>
+      <w:r>
+        <w:t>register</w:t>
+      </w:r>
+      <w:proofErr w:type="gramEnd"/>
+      <w:r>
+        <w:t xml:space="preserve"> </w:t>
       </w:r>
     </w:p>
     <w:p>
@@ -7789,8 +7821,17 @@
                 <w:szCs w:val="24"/>
               </w:rPr>
               <w:lastRenderedPageBreak/>
-              <w:t>ATM, Cashier, Check, Direct Deposit, Internet, Google Pay, Apple Pay, etc..</w:t>
-            </w:r>
+              <w:t xml:space="preserve">ATM, Cashier, Check, Direct Deposit, Internet, Google Pay, Apple Pay, </w:t>
+            </w:r>
+            <w:proofErr w:type="gramStart"/>
+            <w:r>
+              <w:rPr>
+                <w:sz w:val="24"/>
+                <w:szCs w:val="24"/>
+              </w:rPr>
+              <w:t>etc..</w:t>
+            </w:r>
+            <w:proofErr w:type="gramEnd"/>
           </w:p>
           <w:p>
             <w:pPr>
@@ -8005,7 +8046,23 @@
                 <w:sz w:val="24"/>
                 <w:szCs w:val="24"/>
               </w:rPr>
-              <w:t xml:space="preserve">When working with Credit Cards and Debt. Each transaction is a Credit and the payment is a Debit. Think of it as each time you purchase something you increase the amount of debt you accrue while payment reduces it. </w:t>
+              <w:t xml:space="preserve">When working with Credit Cards and Debt. Each transaction is a </w:t>
+            </w:r>
+            <w:proofErr w:type="gramStart"/>
+            <w:r>
+              <w:rPr>
+                <w:sz w:val="24"/>
+                <w:szCs w:val="24"/>
+              </w:rPr>
+              <w:t>Credit</w:t>
+            </w:r>
+            <w:proofErr w:type="gramEnd"/>
+            <w:r>
+              <w:rPr>
+                <w:sz w:val="24"/>
+                <w:szCs w:val="24"/>
+              </w:rPr>
+              <w:t xml:space="preserve"> and the payment is a Debit. Think of it as each time you purchase something you increase the amount of debt you accrue while payment reduces it. </w:t>
             </w:r>
           </w:p>
         </w:tc>
@@ -8423,7 +8480,23 @@
                 <w:sz w:val="24"/>
                 <w:szCs w:val="24"/>
               </w:rPr>
-              <w:t xml:space="preserve">The value doesn’t affect the calculations as one input into the ledger the money is spent or added. </w:t>
+              <w:t xml:space="preserve">The value </w:t>
+            </w:r>
+            <w:proofErr w:type="gramStart"/>
+            <w:r>
+              <w:rPr>
+                <w:sz w:val="24"/>
+                <w:szCs w:val="24"/>
+              </w:rPr>
+              <w:t>doesn’t</w:t>
+            </w:r>
+            <w:proofErr w:type="gramEnd"/>
+            <w:r>
+              <w:rPr>
+                <w:sz w:val="24"/>
+                <w:szCs w:val="24"/>
+              </w:rPr>
+              <w:t xml:space="preserve"> affect the calculations as one input into the ledger the money is spent or added. </w:t>
             </w:r>
           </w:p>
           <w:p>
@@ -9635,8 +9708,17 @@
           <w:sz w:val="24"/>
           <w:szCs w:val="24"/>
         </w:rPr>
-        <w:t>:Close up of Buttons used for interacting with transactions</w:t>
-      </w:r>
+        <w:t xml:space="preserve">:Close up of Buttons used for interacting with </w:t>
+      </w:r>
+      <w:proofErr w:type="gramStart"/>
+      <w:r>
+        <w:rPr>
+          <w:sz w:val="24"/>
+          <w:szCs w:val="24"/>
+        </w:rPr>
+        <w:t>transactions</w:t>
+      </w:r>
+      <w:proofErr w:type="gramEnd"/>
     </w:p>
     <w:p>
       <w:pPr>
@@ -10225,7 +10307,23 @@
           <w:sz w:val="24"/>
           <w:szCs w:val="24"/>
         </w:rPr>
-        <w:t>Every new transaction will be posted at the bottom of the ledger. The ledger will automatically scroll down to display this transaction. This is inversed from most Bank websites where they display the transactions Newest on top and as you scroll down they get older.</w:t>
+        <w:t xml:space="preserve">Every new transaction will be posted at the bottom of the ledger. The ledger will automatically scroll down to display this transaction. This is inversed from most Bank websites where they display the transactions Newest on top and as you scroll </w:t>
+      </w:r>
+      <w:proofErr w:type="gramStart"/>
+      <w:r>
+        <w:rPr>
+          <w:sz w:val="24"/>
+          <w:szCs w:val="24"/>
+        </w:rPr>
+        <w:t>down</w:t>
+      </w:r>
+      <w:proofErr w:type="gramEnd"/>
+      <w:r>
+        <w:rPr>
+          <w:sz w:val="24"/>
+          <w:szCs w:val="24"/>
+        </w:rPr>
+        <w:t xml:space="preserve"> they get older.</w:t>
       </w:r>
     </w:p>
     <w:p>
@@ -10288,7 +10386,23 @@
           <w:sz w:val="24"/>
           <w:szCs w:val="24"/>
         </w:rPr>
-        <w:t xml:space="preserve">A search feature to display transactions during a given time period, associated category or other value. Please provide feedback if such features would be desired. </w:t>
+        <w:t xml:space="preserve">A search feature to display transactions during a given </w:t>
+      </w:r>
+      <w:proofErr w:type="gramStart"/>
+      <w:r>
+        <w:rPr>
+          <w:sz w:val="24"/>
+          <w:szCs w:val="24"/>
+        </w:rPr>
+        <w:t>time period</w:t>
+      </w:r>
+      <w:proofErr w:type="gramEnd"/>
+      <w:r>
+        <w:rPr>
+          <w:sz w:val="24"/>
+          <w:szCs w:val="24"/>
+        </w:rPr>
+        <w:t xml:space="preserve">, associated category or other value. Please provide feedback if such features would be desired. </w:t>
       </w:r>
       <w:r>
         <w:rPr>
@@ -10491,7 +10605,23 @@
           <w:sz w:val="24"/>
           <w:szCs w:val="24"/>
         </w:rPr>
-        <w:t xml:space="preserve"> is very similar to the ledger displayed in figure </w:t>
+        <w:t xml:space="preserve"> is </w:t>
+      </w:r>
+      <w:proofErr w:type="gramStart"/>
+      <w:r>
+        <w:rPr>
+          <w:sz w:val="24"/>
+          <w:szCs w:val="24"/>
+        </w:rPr>
+        <w:t>very similar</w:t>
+      </w:r>
+      <w:proofErr w:type="gramEnd"/>
+      <w:r>
+        <w:rPr>
+          <w:sz w:val="24"/>
+          <w:szCs w:val="24"/>
+        </w:rPr>
+        <w:t xml:space="preserve"> to the ledger displayed in figure </w:t>
       </w:r>
       <w:r>
         <w:rPr>
@@ -10674,7 +10804,15 @@
           </w:tcPr>
           <w:p>
             <w:r>
-              <w:t>These inputs work very similar to Debit(-) and Credit(+)</w:t>
+              <w:t xml:space="preserve">These inputs work very similar to </w:t>
+            </w:r>
+            <w:proofErr w:type="gramStart"/>
+            <w:r>
+              <w:t>Debit(</w:t>
+            </w:r>
+            <w:proofErr w:type="gramEnd"/>
+            <w:r>
+              <w:t>-) and Credit(+)</w:t>
             </w:r>
           </w:p>
           <w:p/>
@@ -10716,7 +10854,23 @@
               <w:t xml:space="preserve">Note: </w:t>
             </w:r>
             <w:r>
-              <w:t>This doesn’t update all accounts. That has to be done manually.</w:t>
+              <w:t xml:space="preserve">This </w:t>
+            </w:r>
+            <w:proofErr w:type="gramStart"/>
+            <w:r>
+              <w:t>doesn’t</w:t>
+            </w:r>
+            <w:proofErr w:type="gramEnd"/>
+            <w:r>
+              <w:t xml:space="preserve"> update all accounts. That </w:t>
+            </w:r>
+            <w:proofErr w:type="gramStart"/>
+            <w:r>
+              <w:t>has to</w:t>
+            </w:r>
+            <w:proofErr w:type="gramEnd"/>
+            <w:r>
+              <w:t xml:space="preserve"> be done manually.</w:t>
             </w:r>
           </w:p>
         </w:tc>
@@ -12065,8 +12219,17 @@
                 <w:sz w:val="24"/>
                 <w:szCs w:val="24"/>
               </w:rPr>
-              <w:t>Creates a new account</w:t>
-            </w:r>
+              <w:t xml:space="preserve">Creates a new </w:t>
+            </w:r>
+            <w:proofErr w:type="gramStart"/>
+            <w:r>
+              <w:rPr>
+                <w:sz w:val="24"/>
+                <w:szCs w:val="24"/>
+              </w:rPr>
+              <w:t>account</w:t>
+            </w:r>
+            <w:proofErr w:type="gramEnd"/>
           </w:p>
           <w:p>
             <w:pPr>
@@ -12925,7 +13088,23 @@
           <w:sz w:val="24"/>
           <w:szCs w:val="24"/>
         </w:rPr>
-        <w:t>If you encounter any issues with the program, such as unanticipated crashes. Please try to reproduce the instance, document and reach out to me. I will attempt to assist you if the problem is user error related or a work around exists.</w:t>
+        <w:t xml:space="preserve">If you encounter any issues with the program, such as unanticipated crashes. Please try to reproduce the instance, </w:t>
+      </w:r>
+      <w:proofErr w:type="gramStart"/>
+      <w:r>
+        <w:rPr>
+          <w:sz w:val="24"/>
+          <w:szCs w:val="24"/>
+        </w:rPr>
+        <w:t>document</w:t>
+      </w:r>
+      <w:proofErr w:type="gramEnd"/>
+      <w:r>
+        <w:rPr>
+          <w:sz w:val="24"/>
+          <w:szCs w:val="24"/>
+        </w:rPr>
+        <w:t xml:space="preserve"> and reach out to me. I will attempt to assist you if the problem is user error related or a work around exists.</w:t>
       </w:r>
     </w:p>
     <w:p>
@@ -12967,12 +13146,12 @@
       </w:r>
       <w:r>
         <w:rPr>
-          <w:b/>
-          <w:bCs/>
-          <w:sz w:val="24"/>
-          <w:szCs w:val="24"/>
-        </w:rPr>
-        <w:t>Jmshamberg@gmail.com</w:t>
+          <w:i/>
+          <w:iCs/>
+          <w:sz w:val="24"/>
+          <w:szCs w:val="24"/>
+        </w:rPr>
+        <w:t>contact@beakerlabstech.com</w:t>
       </w:r>
     </w:p>
     <w:sectPr>

</xml_diff>